<commit_message>
Removed useless resets counter
</commit_message>
<xml_diff>
--- a/Документация.docx
+++ b/Документация.docx
@@ -40,6 +40,15 @@
           <w:sz w:val="44"/>
           <w:szCs w:val="44"/>
         </w:rPr>
+        <w:t xml:space="preserve"> А3000</w:t>
+      </w:r>
+      <w:r>
+        <w:rPr>
+          <w:rFonts w:ascii="Bahnschrift SemiBold" w:hAnsi="Bahnschrift SemiBold"/>
+          <w:color w:val="A8D08D" w:themeColor="accent6" w:themeTint="99"/>
+          <w:sz w:val="44"/>
+          <w:szCs w:val="44"/>
+        </w:rPr>
         <w:t>“</w:t>
       </w:r>
     </w:p>
@@ -162,27 +171,27 @@
         <w:rPr>
           <w:rFonts w:ascii="Bahnschrift SemiBold" w:hAnsi="Bahnschrift SemiBold"/>
           <w:color w:val="000000" w:themeColor="text1"/>
-          <w:sz w:val="24"/>
-          <w:szCs w:val="24"/>
-        </w:rPr>
-      </w:pPr>
-      <w:r>
-        <w:rPr>
-          <w:rFonts w:ascii="Bahnschrift SemiBold" w:hAnsi="Bahnschrift SemiBold"/>
-          <w:color w:val="000000" w:themeColor="text1"/>
-          <w:sz w:val="24"/>
-          <w:szCs w:val="24"/>
-        </w:rPr>
-        <w:t>Описание на проекта …………………………………………………………………………………………………………</w:t>
-      </w:r>
-      <w:r>
-        <w:rPr>
-          <w:rFonts w:ascii="Bahnschrift SemiBold" w:hAnsi="Bahnschrift SemiBold"/>
-          <w:color w:val="000000" w:themeColor="text1"/>
-          <w:sz w:val="24"/>
-          <w:szCs w:val="24"/>
-        </w:rPr>
-        <w:t xml:space="preserve">. </w:t>
+          <w:sz w:val="32"/>
+          <w:szCs w:val="32"/>
+        </w:rPr>
+      </w:pPr>
+      <w:r>
+        <w:rPr>
+          <w:rFonts w:ascii="Bahnschrift SemiBold" w:hAnsi="Bahnschrift SemiBold"/>
+          <w:color w:val="000000" w:themeColor="text1"/>
+          <w:sz w:val="24"/>
+          <w:szCs w:val="24"/>
+        </w:rPr>
+        <w:t>Описание на проекта ……………………………………………………………………………………………………</w:t>
+      </w:r>
+      <w:r>
+        <w:rPr>
+          <w:rFonts w:ascii="Bahnschrift SemiBold" w:hAnsi="Bahnschrift SemiBold"/>
+          <w:color w:val="000000" w:themeColor="text1"/>
+          <w:sz w:val="24"/>
+          <w:szCs w:val="24"/>
+        </w:rPr>
+        <w:t xml:space="preserve">… </w:t>
       </w:r>
       <w:r>
         <w:rPr>
@@ -220,7 +229,25 @@
           <w:sz w:val="24"/>
           <w:szCs w:val="24"/>
         </w:rPr>
-        <w:t xml:space="preserve">…. </w:t>
+        <w:t>…</w:t>
+      </w:r>
+      <w:r>
+        <w:rPr>
+          <w:rFonts w:ascii="Bahnschrift SemiBold" w:hAnsi="Bahnschrift SemiBold"/>
+          <w:color w:val="000000" w:themeColor="text1"/>
+          <w:sz w:val="24"/>
+          <w:szCs w:val="24"/>
+        </w:rPr>
+        <w:t>…</w:t>
+      </w:r>
+      <w:r>
+        <w:rPr>
+          <w:rFonts w:ascii="Bahnschrift SemiBold" w:hAnsi="Bahnschrift SemiBold"/>
+          <w:color w:val="000000" w:themeColor="text1"/>
+          <w:sz w:val="24"/>
+          <w:szCs w:val="24"/>
+        </w:rPr>
+        <w:t xml:space="preserve"> </w:t>
       </w:r>
       <w:r>
         <w:rPr>
@@ -249,6 +276,15 @@
           <w:sz w:val="24"/>
           <w:szCs w:val="24"/>
         </w:rPr>
+        <w:t xml:space="preserve"> </w:t>
+      </w:r>
+      <w:r>
+        <w:rPr>
+          <w:rFonts w:ascii="Bahnschrift SemiBold" w:hAnsi="Bahnschrift SemiBold"/>
+          <w:color w:val="000000" w:themeColor="text1"/>
+          <w:sz w:val="24"/>
+          <w:szCs w:val="24"/>
+        </w:rPr>
         <w:t>Електрическа схема …………………………………………………………………………………………………………..</w:t>
       </w:r>
       <w:r>
@@ -287,6 +323,15 @@
           <w:sz w:val="24"/>
           <w:szCs w:val="24"/>
         </w:rPr>
+        <w:t xml:space="preserve">  </w:t>
+      </w:r>
+      <w:r>
+        <w:rPr>
+          <w:rFonts w:ascii="Bahnschrift SemiBold" w:hAnsi="Bahnschrift SemiBold"/>
+          <w:color w:val="000000" w:themeColor="text1"/>
+          <w:sz w:val="24"/>
+          <w:szCs w:val="24"/>
+        </w:rPr>
         <w:t>Списък съставни части ……………………………………………………………………………………………………</w:t>
       </w:r>
       <w:r>
@@ -310,22 +355,134 @@
     </w:p>
     <w:p>
       <w:pPr>
+        <w:rPr>
+          <w:rFonts w:ascii="Bahnschrift SemiBold" w:hAnsi="Bahnschrift SemiBold"/>
+          <w:color w:val="000000" w:themeColor="text1"/>
+          <w:sz w:val="24"/>
+          <w:szCs w:val="24"/>
+        </w:rPr>
+      </w:pPr>
+      <w:r>
+        <w:rPr>
+          <w:rFonts w:ascii="Bahnschrift SemiBold" w:hAnsi="Bahnschrift SemiBold"/>
+          <w:color w:val="000000" w:themeColor="text1"/>
+          <w:sz w:val="24"/>
+          <w:szCs w:val="24"/>
+        </w:rPr>
+        <w:t xml:space="preserve">         </w:t>
+      </w:r>
+      <w:r>
+        <w:rPr>
+          <w:rFonts w:ascii="Bahnschrift SemiBold" w:hAnsi="Bahnschrift SemiBold"/>
+          <w:color w:val="000000" w:themeColor="text1"/>
+          <w:sz w:val="24"/>
+          <w:szCs w:val="24"/>
+        </w:rPr>
+        <w:t>Сорс код (с описания) ………………………………………………………………………………………………………. 7</w:t>
+      </w:r>
+    </w:p>
+    <w:p>
+      <w:pPr>
+        <w:rPr>
+          <w:rFonts w:ascii="Bahnschrift SemiBold" w:hAnsi="Bahnschrift SemiBold"/>
+          <w:color w:val="000000" w:themeColor="text1"/>
+          <w:sz w:val="24"/>
+          <w:szCs w:val="24"/>
+        </w:rPr>
+      </w:pPr>
+      <w:r>
+        <w:rPr>
+          <w:rFonts w:ascii="Bahnschrift SemiBold" w:hAnsi="Bahnschrift SemiBold"/>
+          <w:color w:val="000000" w:themeColor="text1"/>
+          <w:sz w:val="24"/>
+          <w:szCs w:val="24"/>
+        </w:rPr>
+        <w:t xml:space="preserve">         </w:t>
+      </w:r>
+      <w:r>
+        <w:rPr>
+          <w:rFonts w:ascii="Bahnschrift SemiBold" w:hAnsi="Bahnschrift SemiBold"/>
+          <w:color w:val="000000" w:themeColor="text1"/>
+          <w:sz w:val="24"/>
+          <w:szCs w:val="24"/>
+        </w:rPr>
+        <w:t>Заключени</w:t>
+      </w:r>
+      <w:r>
+        <w:rPr>
+          <w:rFonts w:ascii="Bahnschrift SemiBold" w:hAnsi="Bahnschrift SemiBold"/>
+          <w:color w:val="000000" w:themeColor="text1"/>
+          <w:sz w:val="24"/>
+          <w:szCs w:val="24"/>
+        </w:rPr>
+        <w:t>е</w:t>
+      </w:r>
+      <w:r>
+        <w:rPr>
+          <w:rFonts w:ascii="Bahnschrift SemiBold" w:hAnsi="Bahnschrift SemiBold"/>
+          <w:color w:val="000000" w:themeColor="text1"/>
+          <w:sz w:val="24"/>
+          <w:szCs w:val="24"/>
+        </w:rPr>
+        <w:t xml:space="preserve"> </w:t>
+      </w:r>
+      <w:r>
+        <w:rPr>
+          <w:rFonts w:ascii="Bahnschrift SemiBold" w:hAnsi="Bahnschrift SemiBold"/>
+          <w:color w:val="000000" w:themeColor="text1"/>
+          <w:sz w:val="24"/>
+          <w:szCs w:val="24"/>
+        </w:rPr>
+        <w:t>…..</w:t>
+      </w:r>
+      <w:r>
+        <w:rPr>
+          <w:rFonts w:ascii="Bahnschrift SemiBold" w:hAnsi="Bahnschrift SemiBold"/>
+          <w:color w:val="000000" w:themeColor="text1"/>
+          <w:sz w:val="24"/>
+          <w:szCs w:val="24"/>
+        </w:rPr>
+        <w:t>………………………………………………………………………………………………………………………. 8</w:t>
+      </w:r>
+    </w:p>
+    <w:p/>
+    <w:p/>
+    <w:p/>
+    <w:p/>
+    <w:p/>
+    <w:p/>
+    <w:p/>
+    <w:p/>
+    <w:p/>
+    <w:p/>
+    <w:p/>
+    <w:p/>
+    <w:p/>
+    <w:p/>
+    <w:p/>
+    <w:p/>
+    <w:p/>
+    <w:p/>
+    <w:p/>
+    <w:p/>
+    <w:p/>
+    <w:p>
+      <w:pPr>
         <w:jc w:val="center"/>
         <w:rPr>
           <w:rFonts w:ascii="Bahnschrift SemiBold" w:hAnsi="Bahnschrift SemiBold"/>
-          <w:color w:val="000000" w:themeColor="text1"/>
-          <w:sz w:val="24"/>
-          <w:szCs w:val="24"/>
-        </w:rPr>
-      </w:pPr>
-      <w:r>
-        <w:rPr>
-          <w:rFonts w:ascii="Bahnschrift SemiBold" w:hAnsi="Bahnschrift SemiBold"/>
-          <w:color w:val="000000" w:themeColor="text1"/>
-          <w:sz w:val="24"/>
-          <w:szCs w:val="24"/>
-        </w:rPr>
-        <w:t>Сорс код (с описания) ………………………………………………………………………………………………………. 7</w:t>
+          <w:sz w:val="32"/>
+          <w:szCs w:val="32"/>
+        </w:rPr>
+      </w:pPr>
+      <w:r>
+        <w:rPr>
+          <w:rFonts w:ascii="Bahnschrift SemiBold" w:hAnsi="Bahnschrift SemiBold"/>
+          <w:sz w:val="32"/>
+          <w:szCs w:val="32"/>
+        </w:rPr>
+        <w:lastRenderedPageBreak/>
+        <w:t>Описание на проекта</w:t>
       </w:r>
     </w:p>
     <w:p>
@@ -333,82 +490,145 @@
         <w:jc w:val="center"/>
         <w:rPr>
           <w:rFonts w:ascii="Bahnschrift SemiBold" w:hAnsi="Bahnschrift SemiBold"/>
-          <w:color w:val="000000" w:themeColor="text1"/>
-          <w:sz w:val="24"/>
-          <w:szCs w:val="24"/>
-        </w:rPr>
-      </w:pPr>
-      <w:r>
-        <w:rPr>
-          <w:rFonts w:ascii="Bahnschrift SemiBold" w:hAnsi="Bahnschrift SemiBold"/>
-          <w:color w:val="000000" w:themeColor="text1"/>
-          <w:sz w:val="24"/>
-          <w:szCs w:val="24"/>
-        </w:rPr>
-        <w:t>Заключени</w:t>
-      </w:r>
-      <w:r>
-        <w:rPr>
-          <w:rFonts w:ascii="Bahnschrift SemiBold" w:hAnsi="Bahnschrift SemiBold"/>
-          <w:color w:val="000000" w:themeColor="text1"/>
-          <w:sz w:val="24"/>
-          <w:szCs w:val="24"/>
-        </w:rPr>
-        <w:t>е</w:t>
-      </w:r>
-      <w:r>
-        <w:rPr>
-          <w:rFonts w:ascii="Bahnschrift SemiBold" w:hAnsi="Bahnschrift SemiBold"/>
-          <w:color w:val="000000" w:themeColor="text1"/>
+          <w:sz w:val="32"/>
+          <w:szCs w:val="32"/>
+        </w:rPr>
+      </w:pPr>
+    </w:p>
+    <w:p>
+      <w:pPr>
+        <w:rPr>
+          <w:rFonts w:ascii="Bahnschrift SemiBold" w:hAnsi="Bahnschrift SemiBold"/>
+          <w:sz w:val="24"/>
+          <w:szCs w:val="24"/>
+        </w:rPr>
+      </w:pPr>
+      <w:r>
+        <w:rPr>
+          <w:rFonts w:ascii="Bahnschrift SemiBold" w:hAnsi="Bahnschrift SemiBold"/>
+          <w:sz w:val="24"/>
+          <w:szCs w:val="24"/>
+        </w:rPr>
+        <w:t>Целта на проекта е да се създаде система, която да може да обикаля затворени пространства, за да може след закачване на косачката да окосява цялото помещение без нуждата от човешки контрол.</w:t>
+      </w:r>
+    </w:p>
+    <w:p>
+      <w:pPr>
+        <w:rPr>
+          <w:rFonts w:ascii="Bahnschrift SemiBold" w:hAnsi="Bahnschrift SemiBold"/>
+          <w:sz w:val="24"/>
+          <w:szCs w:val="24"/>
+        </w:rPr>
+      </w:pPr>
+      <w:r>
+        <w:rPr>
+          <w:rFonts w:ascii="Bahnschrift SemiBold" w:hAnsi="Bahnschrift SemiBold"/>
+          <w:sz w:val="24"/>
+          <w:szCs w:val="24"/>
+        </w:rPr>
+        <w:t>Главната функционалност е да може да продължава да обикаля като влиза все по – навътре в помещението за да може да го окоси цялото.</w:t>
+      </w:r>
+    </w:p>
+    <w:p>
+      <w:pPr>
+        <w:rPr>
+          <w:rFonts w:ascii="Bahnschrift SemiBold" w:hAnsi="Bahnschrift SemiBold"/>
+          <w:sz w:val="24"/>
+          <w:szCs w:val="24"/>
+        </w:rPr>
+      </w:pPr>
+      <w:r>
+        <w:rPr>
+          <w:rFonts w:ascii="Bahnschrift SemiBold" w:hAnsi="Bahnschrift SemiBold"/>
+          <w:sz w:val="24"/>
+          <w:szCs w:val="24"/>
+        </w:rPr>
+        <w:t>Трябва да има предпазна защита от това да тръгне да обикаля без цел или да продължава да завива на едно място без да намери накъде да тръгне.</w:t>
+      </w:r>
+    </w:p>
+    <w:p>
+      <w:pPr>
+        <w:rPr>
+          <w:rFonts w:ascii="Bahnschrift SemiBold" w:hAnsi="Bahnschrift SemiBold"/>
+          <w:sz w:val="24"/>
+          <w:szCs w:val="24"/>
+        </w:rPr>
+      </w:pPr>
+      <w:r>
+        <w:rPr>
+          <w:rFonts w:ascii="Bahnschrift SemiBold" w:hAnsi="Bahnschrift SemiBold"/>
           <w:sz w:val="24"/>
           <w:szCs w:val="24"/>
         </w:rPr>
         <w:t xml:space="preserve"> </w:t>
       </w:r>
-      <w:r>
-        <w:rPr>
-          <w:rFonts w:ascii="Bahnschrift SemiBold" w:hAnsi="Bahnschrift SemiBold"/>
-          <w:color w:val="000000" w:themeColor="text1"/>
-          <w:sz w:val="24"/>
-          <w:szCs w:val="24"/>
-        </w:rPr>
-        <w:t>…..</w:t>
-      </w:r>
-      <w:r>
-        <w:rPr>
-          <w:rFonts w:ascii="Bahnschrift SemiBold" w:hAnsi="Bahnschrift SemiBold"/>
-          <w:color w:val="000000" w:themeColor="text1"/>
-          <w:sz w:val="24"/>
-          <w:szCs w:val="24"/>
-        </w:rPr>
-        <w:t>………………………………………………………………………………………………………………………. 8</w:t>
-      </w:r>
-    </w:p>
-    <w:p/>
-    <w:p/>
-    <w:p/>
-    <w:p/>
-    <w:p/>
-    <w:p/>
-    <w:p/>
-    <w:p/>
-    <w:p/>
-    <w:p/>
-    <w:p/>
-    <w:p/>
-    <w:p/>
-    <w:p/>
-    <w:p/>
-    <w:p/>
-    <w:p/>
-    <w:p/>
-    <w:p/>
-    <w:p/>
-    <w:p/>
-    <w:p/>
-    <w:p/>
-    <w:p/>
-    <w:p/>
+    </w:p>
+    <w:p/>
+    <w:p/>
+    <w:p>
+      <w:pPr>
+        <w:rPr>
+          <w:rFonts w:ascii="Bahnschrift SemiBold" w:hAnsi="Bahnschrift SemiBold"/>
+        </w:rPr>
+      </w:pPr>
+      <w:r>
+        <w:drawing>
+          <wp:anchor distT="0" distB="0" distL="114300" distR="114300" simplePos="0" relativeHeight="251658240" behindDoc="0" locked="0" layoutInCell="1" allowOverlap="1" wp14:anchorId="15219EE4" wp14:editId="5C141AF1">
+            <wp:simplePos x="0" y="0"/>
+            <wp:positionH relativeFrom="column">
+              <wp:posOffset>1905</wp:posOffset>
+            </wp:positionH>
+            <wp:positionV relativeFrom="paragraph">
+              <wp:posOffset>-1270</wp:posOffset>
+            </wp:positionV>
+            <wp:extent cx="4038793" cy="3854450"/>
+            <wp:effectExtent l="0" t="0" r="0" b="0"/>
+            <wp:wrapSquare wrapText="bothSides"/>
+            <wp:docPr id="1574334974" name="Picture 1" descr="A picture containing rectangle, line, diagram, square&#10;&#10;Description automatically generated"/>
+            <wp:cNvGraphicFramePr>
+              <a:graphicFrameLocks xmlns:a="http://schemas.openxmlformats.org/drawingml/2006/main" noChangeAspect="1"/>
+            </wp:cNvGraphicFramePr>
+            <a:graphic xmlns:a="http://schemas.openxmlformats.org/drawingml/2006/main">
+              <a:graphicData uri="http://schemas.openxmlformats.org/drawingml/2006/picture">
+                <pic:pic xmlns:pic="http://schemas.openxmlformats.org/drawingml/2006/picture">
+                  <pic:nvPicPr>
+                    <pic:cNvPr id="1574334974" name="Picture 1" descr="A picture containing rectangle, line, diagram, square&#10;&#10;Description automatically generated"/>
+                    <pic:cNvPicPr/>
+                  </pic:nvPicPr>
+                  <pic:blipFill>
+                    <a:blip r:embed="rId7">
+                      <a:extLst>
+                        <a:ext uri="{28A0092B-C50C-407E-A947-70E740481C1C}">
+                          <a14:useLocalDpi xmlns:a14="http://schemas.microsoft.com/office/drawing/2010/main" val="0"/>
+                        </a:ext>
+                      </a:extLst>
+                    </a:blip>
+                    <a:stretch>
+                      <a:fillRect/>
+                    </a:stretch>
+                  </pic:blipFill>
+                  <pic:spPr>
+                    <a:xfrm>
+                      <a:off x="0" y="0"/>
+                      <a:ext cx="4038793" cy="3854450"/>
+                    </a:xfrm>
+                    <a:prstGeom prst="rect">
+                      <a:avLst/>
+                    </a:prstGeom>
+                  </pic:spPr>
+                </pic:pic>
+              </a:graphicData>
+            </a:graphic>
+          </wp:anchor>
+        </w:drawing>
+      </w:r>
+      <w:r>
+        <w:rPr>
+          <w:rFonts w:ascii="Bahnschrift SemiBold" w:hAnsi="Bahnschrift SemiBold"/>
+        </w:rPr>
+        <w:t>Схема за движение на машинката.</w:t>
+      </w:r>
+    </w:p>
     <w:p/>
     <w:p>
       <w:pPr>
@@ -417,12 +637,221 @@
         </w:rPr>
       </w:pPr>
     </w:p>
-    <w:p/>
-    <w:p/>
-    <w:p/>
-    <w:p/>
-    <w:p>
-      <w:r>
+    <w:p>
+      <w:pPr>
+        <w:rPr>
+          <w:lang w:val="en-US"/>
+        </w:rPr>
+      </w:pPr>
+    </w:p>
+    <w:p>
+      <w:pPr>
+        <w:rPr>
+          <w:lang w:val="en-US"/>
+        </w:rPr>
+      </w:pPr>
+    </w:p>
+    <w:p>
+      <w:pPr>
+        <w:rPr>
+          <w:lang w:val="en-US"/>
+        </w:rPr>
+      </w:pPr>
+    </w:p>
+    <w:p>
+      <w:pPr>
+        <w:rPr>
+          <w:lang w:val="en-US"/>
+        </w:rPr>
+      </w:pPr>
+    </w:p>
+    <w:p>
+      <w:pPr>
+        <w:rPr>
+          <w:lang w:val="en-US"/>
+        </w:rPr>
+      </w:pPr>
+    </w:p>
+    <w:p>
+      <w:pPr>
+        <w:rPr>
+          <w:lang w:val="en-US"/>
+        </w:rPr>
+      </w:pPr>
+    </w:p>
+    <w:p>
+      <w:pPr>
+        <w:rPr>
+          <w:lang w:val="en-US"/>
+        </w:rPr>
+      </w:pPr>
+    </w:p>
+    <w:p>
+      <w:pPr>
+        <w:rPr>
+          <w:lang w:val="en-US"/>
+        </w:rPr>
+      </w:pPr>
+    </w:p>
+    <w:p>
+      <w:pPr>
+        <w:rPr>
+          <w:lang w:val="en-US"/>
+        </w:rPr>
+      </w:pPr>
+    </w:p>
+    <w:p>
+      <w:pPr>
+        <w:rPr>
+          <w:lang w:val="en-US"/>
+        </w:rPr>
+      </w:pPr>
+    </w:p>
+    <w:p>
+      <w:pPr>
+        <w:rPr>
+          <w:lang w:val="en-US"/>
+        </w:rPr>
+      </w:pPr>
+    </w:p>
+    <w:p>
+      <w:pPr>
+        <w:rPr>
+          <w:lang w:val="en-US"/>
+        </w:rPr>
+      </w:pPr>
+    </w:p>
+    <w:p>
+      <w:pPr>
+        <w:rPr>
+          <w:lang w:val="en-US"/>
+        </w:rPr>
+      </w:pPr>
+    </w:p>
+    <w:p>
+      <w:pPr>
+        <w:rPr>
+          <w:lang w:val="en-US"/>
+        </w:rPr>
+      </w:pPr>
+    </w:p>
+    <w:p>
+      <w:pPr>
+        <w:jc w:val="center"/>
+        <w:rPr>
+          <w:rFonts w:ascii="Bahnschrift SemiBold" w:hAnsi="Bahnschrift SemiBold"/>
+          <w:sz w:val="28"/>
+          <w:szCs w:val="28"/>
+        </w:rPr>
+      </w:pPr>
+      <w:r>
+        <w:rPr>
+          <w:rFonts w:ascii="Bahnschrift SemiBold" w:hAnsi="Bahnschrift SemiBold"/>
+          <w:sz w:val="28"/>
+          <w:szCs w:val="28"/>
+        </w:rPr>
+        <w:lastRenderedPageBreak/>
+        <w:t>Блокова схема</w:t>
+      </w:r>
+    </w:p>
+    <w:p>
+      <w:pPr>
+        <w:jc w:val="center"/>
+      </w:pPr>
+      <w:r>
+        <w:rPr>
+          <w:noProof/>
+        </w:rPr>
+        <w:drawing>
+          <wp:inline distT="0" distB="0" distL="0" distR="0" wp14:anchorId="54358EF4" wp14:editId="49BD180E">
+            <wp:extent cx="5972810" cy="4241800"/>
+            <wp:effectExtent l="0" t="0" r="8890" b="6350"/>
+            <wp:docPr id="838104892" name="Picture 1" descr="A picture containing diagram, text, plan, line&#10;&#10;Description automatically generated"/>
+            <wp:cNvGraphicFramePr>
+              <a:graphicFrameLocks xmlns:a="http://schemas.openxmlformats.org/drawingml/2006/main" noChangeAspect="1"/>
+            </wp:cNvGraphicFramePr>
+            <a:graphic xmlns:a="http://schemas.openxmlformats.org/drawingml/2006/main">
+              <a:graphicData uri="http://schemas.openxmlformats.org/drawingml/2006/picture">
+                <pic:pic xmlns:pic="http://schemas.openxmlformats.org/drawingml/2006/picture">
+                  <pic:nvPicPr>
+                    <pic:cNvPr id="838104892" name="Picture 1" descr="A picture containing diagram, text, plan, line&#10;&#10;Description automatically generated"/>
+                    <pic:cNvPicPr>
+                      <a:picLocks noChangeAspect="1" noChangeArrowheads="1"/>
+                    </pic:cNvPicPr>
+                  </pic:nvPicPr>
+                  <pic:blipFill>
+                    <a:blip r:embed="rId8">
+                      <a:extLst>
+                        <a:ext uri="{28A0092B-C50C-407E-A947-70E740481C1C}">
+                          <a14:useLocalDpi xmlns:a14="http://schemas.microsoft.com/office/drawing/2010/main" val="0"/>
+                        </a:ext>
+                      </a:extLst>
+                    </a:blip>
+                    <a:srcRect/>
+                    <a:stretch>
+                      <a:fillRect/>
+                    </a:stretch>
+                  </pic:blipFill>
+                  <pic:spPr bwMode="auto">
+                    <a:xfrm>
+                      <a:off x="0" y="0"/>
+                      <a:ext cx="5972810" cy="4241800"/>
+                    </a:xfrm>
+                    <a:prstGeom prst="rect">
+                      <a:avLst/>
+                    </a:prstGeom>
+                    <a:noFill/>
+                    <a:ln>
+                      <a:noFill/>
+                    </a:ln>
+                  </pic:spPr>
+                </pic:pic>
+              </a:graphicData>
+            </a:graphic>
+          </wp:inline>
+        </w:drawing>
+      </w:r>
+    </w:p>
+    <w:p/>
+    <w:p/>
+    <w:p/>
+    <w:p/>
+    <w:p/>
+    <w:p/>
+    <w:p/>
+    <w:p/>
+    <w:p/>
+    <w:p/>
+    <w:p/>
+    <w:p/>
+    <w:p>
+      <w:pPr>
+        <w:jc w:val="center"/>
+        <w:rPr>
+          <w:rFonts w:ascii="Bahnschrift SemiBold" w:hAnsi="Bahnschrift SemiBold"/>
+        </w:rPr>
+      </w:pPr>
+      <w:r>
+        <w:rPr>
+          <w:rFonts w:ascii="Bahnschrift SemiBold" w:hAnsi="Bahnschrift SemiBold"/>
+        </w:rPr>
+        <w:lastRenderedPageBreak/>
+        <w:t xml:space="preserve">Електрическа схема </w:t>
+      </w:r>
+    </w:p>
+    <w:p>
+      <w:pPr>
+        <w:jc w:val="center"/>
+        <w:rPr>
+          <w:rFonts w:ascii="Bahnschrift SemiBold" w:hAnsi="Bahnschrift SemiBold"/>
+        </w:rPr>
+      </w:pPr>
+    </w:p>
+    <w:p>
+      <w:r>
+        <w:rPr>
+          <w:noProof/>
+        </w:rPr>
         <w:drawing>
           <wp:inline distT="0" distB="0" distL="0" distR="0" wp14:anchorId="662E563B" wp14:editId="762FAD30">
             <wp:extent cx="5972810" cy="4570730"/>
@@ -439,7 +868,7 @@
                     <pic:cNvPicPr/>
                   </pic:nvPicPr>
                   <pic:blipFill>
-                    <a:blip r:embed="rId5"/>
+                    <a:blip r:embed="rId9"/>
                     <a:stretch>
                       <a:fillRect/>
                     </a:stretch>
@@ -460,7 +889,56 @@
         </w:drawing>
       </w:r>
     </w:p>
+    <w:p/>
+    <w:p/>
+    <w:p/>
+    <w:p/>
+    <w:p/>
+    <w:p/>
+    <w:p/>
+    <w:p/>
+    <w:p/>
+    <w:p/>
+    <w:p>
+      <w:pPr>
+        <w:jc w:val="center"/>
+        <w:rPr>
+          <w:rFonts w:ascii="Bahnschrift SemiBold" w:hAnsi="Bahnschrift SemiBold"/>
+          <w:sz w:val="28"/>
+          <w:szCs w:val="28"/>
+          <w:lang w:val="en-US"/>
+        </w:rPr>
+      </w:pPr>
+      <w:r>
+        <w:rPr>
+          <w:rFonts w:ascii="Bahnschrift SemiBold" w:hAnsi="Bahnschrift SemiBold"/>
+          <w:sz w:val="28"/>
+          <w:szCs w:val="28"/>
+        </w:rPr>
+        <w:lastRenderedPageBreak/>
+        <w:t xml:space="preserve">Списък със </w:t>
+      </w:r>
+      <w:proofErr w:type="spellStart"/>
+      <w:r>
+        <w:rPr>
+          <w:rFonts w:ascii="Bahnschrift SemiBold" w:hAnsi="Bahnschrift SemiBold"/>
+          <w:sz w:val="28"/>
+          <w:szCs w:val="28"/>
+        </w:rPr>
+        <w:t>съствани</w:t>
+      </w:r>
+      <w:proofErr w:type="spellEnd"/>
+      <w:r>
+        <w:rPr>
+          <w:rFonts w:ascii="Bahnschrift SemiBold" w:hAnsi="Bahnschrift SemiBold"/>
+          <w:sz w:val="28"/>
+          <w:szCs w:val="28"/>
+        </w:rPr>
+        <w:t xml:space="preserve"> части</w:t>
+      </w:r>
+    </w:p>
     <w:sectPr>
+      <w:footerReference w:type="default" r:id="rId10"/>
       <w:pgSz w:w="12240" w:h="15840"/>
       <w:pgMar w:top="1417" w:right="1417" w:bottom="1417" w:left="1417" w:header="720" w:footer="720" w:gutter="0"/>
       <w:cols w:space="720"/>
@@ -468,6 +946,109 @@
     </w:sectPr>
   </w:body>
 </w:document>
+</file>
+
+<file path=word/endnotes.xml><?xml version="1.0" encoding="utf-8"?>
+<w:endnotes xmlns:wpc="http://schemas.microsoft.com/office/word/2010/wordprocessingCanvas" xmlns:cx="http://schemas.microsoft.com/office/drawing/2014/chartex" xmlns:cx1="http://schemas.microsoft.com/office/drawing/2015/9/8/chartex" xmlns:cx2="http://schemas.microsoft.com/office/drawing/2015/10/21/chartex" xmlns:cx3="http://schemas.microsoft.com/office/drawing/2016/5/9/chartex" xmlns:cx4="http://schemas.microsoft.com/office/drawing/2016/5/10/chartex" xmlns:cx5="http://schemas.microsoft.com/office/drawing/2016/5/11/chartex" xmlns:cx6="http://schemas.microsoft.com/office/drawing/2016/5/12/chartex" xmlns:cx7="http://schemas.microsoft.com/office/drawing/2016/5/13/chartex" xmlns:cx8="http://schemas.microsoft.com/office/drawing/2016/5/14/chartex" xmlns:mc="http://schemas.openxmlformats.org/markup-compatibility/2006" xmlns:aink="http://schemas.microsoft.com/office/drawing/2016/ink" xmlns:am3d="http://schemas.microsoft.com/office/drawing/2017/model3d" xmlns:o="urn:schemas-microsoft-com:office:office" xmlns:oel="http://schemas.microsoft.com/office/2019/extlst" xmlns:r="http://schemas.openxmlformats.org/officeDocument/2006/relationships" xmlns:m="http://schemas.openxmlformats.org/officeDocument/2006/math" xmlns:v="urn:schemas-microsoft-com:vml" xmlns:wp14="http://schemas.microsoft.com/office/word/2010/wordprocessingDrawing" xmlns:wp="http://schemas.openxmlformats.org/drawingml/2006/wordprocessingDrawing" xmlns:w10="urn:schemas-microsoft-com:office:word" xmlns:w="http://schemas.openxmlformats.org/wordprocessingml/2006/main" xmlns:w14="http://schemas.microsoft.com/office/word/2010/wordml" xmlns:w15="http://schemas.microsoft.com/office/word/2012/wordml" xmlns:w16cex="http://schemas.microsoft.com/office/word/2018/wordml/cex" xmlns:w16cid="http://schemas.microsoft.com/office/word/2016/wordml/cid" xmlns:w16="http://schemas.microsoft.com/office/word/2018/wordml" xmlns:w16du="http://schemas.microsoft.com/office/word/2023/wordml/word16du" xmlns:w16sdtdh="http://schemas.microsoft.com/office/word/2020/wordml/sdtdatahash" xmlns:w16se="http://schemas.microsoft.com/office/word/2015/wordml/symex" xmlns:wpg="http://schemas.microsoft.com/office/word/2010/wordprocessingGroup" xmlns:wpi="http://schemas.microsoft.com/office/word/2010/wordprocessingInk" xmlns:wne="http://schemas.microsoft.com/office/word/2006/wordml" xmlns:wps="http://schemas.microsoft.com/office/word/2010/wordprocessingShape" mc:Ignorable="w14 w15 w16se w16cid w16 w16cex w16sdtdh wp14">
+  <w:endnote w:type="separator" w:id="-1">
+    <w:p>
+      <w:pPr>
+        <w:spacing w:after="0" w:line="240" w:lineRule="auto"/>
+      </w:pPr>
+      <w:r>
+        <w:separator/>
+      </w:r>
+    </w:p>
+  </w:endnote>
+  <w:endnote w:type="continuationSeparator" w:id="0">
+    <w:p>
+      <w:pPr>
+        <w:spacing w:after="0" w:line="240" w:lineRule="auto"/>
+      </w:pPr>
+      <w:r>
+        <w:continuationSeparator/>
+      </w:r>
+    </w:p>
+  </w:endnote>
+</w:endnotes>
+</file>
+
+<file path=word/footer1.xml><?xml version="1.0" encoding="utf-8"?>
+<w:ftr xmlns:wpc="http://schemas.microsoft.com/office/word/2010/wordprocessingCanvas" xmlns:cx="http://schemas.microsoft.com/office/drawing/2014/chartex" xmlns:cx1="http://schemas.microsoft.com/office/drawing/2015/9/8/chartex" xmlns:cx2="http://schemas.microsoft.com/office/drawing/2015/10/21/chartex" xmlns:cx3="http://schemas.microsoft.com/office/drawing/2016/5/9/chartex" xmlns:cx4="http://schemas.microsoft.com/office/drawing/2016/5/10/chartex" xmlns:cx5="http://schemas.microsoft.com/office/drawing/2016/5/11/chartex" xmlns:cx6="http://schemas.microsoft.com/office/drawing/2016/5/12/chartex" xmlns:cx7="http://schemas.microsoft.com/office/drawing/2016/5/13/chartex" xmlns:cx8="http://schemas.microsoft.com/office/drawing/2016/5/14/chartex" xmlns:mc="http://schemas.openxmlformats.org/markup-compatibility/2006" xmlns:aink="http://schemas.microsoft.com/office/drawing/2016/ink" xmlns:am3d="http://schemas.microsoft.com/office/drawing/2017/model3d" xmlns:o="urn:schemas-microsoft-com:office:office" xmlns:oel="http://schemas.microsoft.com/office/2019/extlst" xmlns:r="http://schemas.openxmlformats.org/officeDocument/2006/relationships" xmlns:m="http://schemas.openxmlformats.org/officeDocument/2006/math" xmlns:v="urn:schemas-microsoft-com:vml" xmlns:wp14="http://schemas.microsoft.com/office/word/2010/wordprocessingDrawing" xmlns:wp="http://schemas.openxmlformats.org/drawingml/2006/wordprocessingDrawing" xmlns:w10="urn:schemas-microsoft-com:office:word" xmlns:w="http://schemas.openxmlformats.org/wordprocessingml/2006/main" xmlns:w14="http://schemas.microsoft.com/office/word/2010/wordml" xmlns:w15="http://schemas.microsoft.com/office/word/2012/wordml" xmlns:w16cex="http://schemas.microsoft.com/office/word/2018/wordml/cex" xmlns:w16cid="http://schemas.microsoft.com/office/word/2016/wordml/cid" xmlns:w16="http://schemas.microsoft.com/office/word/2018/wordml" xmlns:w16du="http://schemas.microsoft.com/office/word/2023/wordml/word16du" xmlns:w16sdtdh="http://schemas.microsoft.com/office/word/2020/wordml/sdtdatahash" xmlns:w16se="http://schemas.microsoft.com/office/word/2015/wordml/symex" xmlns:wpg="http://schemas.microsoft.com/office/word/2010/wordprocessingGroup" xmlns:wpi="http://schemas.microsoft.com/office/word/2010/wordprocessingInk" xmlns:wne="http://schemas.microsoft.com/office/word/2006/wordml" xmlns:wps="http://schemas.microsoft.com/office/word/2010/wordprocessingShape" mc:Ignorable="w14 w15 w16se w16cid w16 w16cex w16sdtdh wp14">
+  <w:sdt>
+    <w:sdtPr>
+      <w:id w:val="156038055"/>
+      <w:docPartObj>
+        <w:docPartGallery w:val="Page Numbers (Bottom of Page)"/>
+        <w:docPartUnique/>
+      </w:docPartObj>
+    </w:sdtPr>
+    <w:sdtEndPr>
+      <w:rPr>
+        <w:noProof/>
+      </w:rPr>
+    </w:sdtEndPr>
+    <w:sdtContent>
+      <w:p>
+        <w:pPr>
+          <w:pStyle w:val="Footer"/>
+          <w:jc w:val="center"/>
+        </w:pPr>
+        <w:r>
+          <w:fldChar w:fldCharType="begin"/>
+        </w:r>
+        <w:r>
+          <w:instrText xml:space="preserve"> PAGE   \* MERGEFORMAT </w:instrText>
+        </w:r>
+        <w:r>
+          <w:fldChar w:fldCharType="separate"/>
+        </w:r>
+        <w:r>
+          <w:rPr>
+            <w:noProof/>
+          </w:rPr>
+          <w:t>2</w:t>
+        </w:r>
+        <w:r>
+          <w:rPr>
+            <w:noProof/>
+          </w:rPr>
+          <w:fldChar w:fldCharType="end"/>
+        </w:r>
+      </w:p>
+    </w:sdtContent>
+  </w:sdt>
+  <w:p>
+    <w:pPr>
+      <w:pStyle w:val="Footer"/>
+    </w:pPr>
+  </w:p>
+</w:ftr>
+</file>
+
+<file path=word/footnotes.xml><?xml version="1.0" encoding="utf-8"?>
+<w:footnotes xmlns:wpc="http://schemas.microsoft.com/office/word/2010/wordprocessingCanvas" xmlns:cx="http://schemas.microsoft.com/office/drawing/2014/chartex" xmlns:cx1="http://schemas.microsoft.com/office/drawing/2015/9/8/chartex" xmlns:cx2="http://schemas.microsoft.com/office/drawing/2015/10/21/chartex" xmlns:cx3="http://schemas.microsoft.com/office/drawing/2016/5/9/chartex" xmlns:cx4="http://schemas.microsoft.com/office/drawing/2016/5/10/chartex" xmlns:cx5="http://schemas.microsoft.com/office/drawing/2016/5/11/chartex" xmlns:cx6="http://schemas.microsoft.com/office/drawing/2016/5/12/chartex" xmlns:cx7="http://schemas.microsoft.com/office/drawing/2016/5/13/chartex" xmlns:cx8="http://schemas.microsoft.com/office/drawing/2016/5/14/chartex" xmlns:mc="http://schemas.openxmlformats.org/markup-compatibility/2006" xmlns:aink="http://schemas.microsoft.com/office/drawing/2016/ink" xmlns:am3d="http://schemas.microsoft.com/office/drawing/2017/model3d" xmlns:o="urn:schemas-microsoft-com:office:office" xmlns:oel="http://schemas.microsoft.com/office/2019/extlst" xmlns:r="http://schemas.openxmlformats.org/officeDocument/2006/relationships" xmlns:m="http://schemas.openxmlformats.org/officeDocument/2006/math" xmlns:v="urn:schemas-microsoft-com:vml" xmlns:wp14="http://schemas.microsoft.com/office/word/2010/wordprocessingDrawing" xmlns:wp="http://schemas.openxmlformats.org/drawingml/2006/wordprocessingDrawing" xmlns:w10="urn:schemas-microsoft-com:office:word" xmlns:w="http://schemas.openxmlformats.org/wordprocessingml/2006/main" xmlns:w14="http://schemas.microsoft.com/office/word/2010/wordml" xmlns:w15="http://schemas.microsoft.com/office/word/2012/wordml" xmlns:w16cex="http://schemas.microsoft.com/office/word/2018/wordml/cex" xmlns:w16cid="http://schemas.microsoft.com/office/word/2016/wordml/cid" xmlns:w16="http://schemas.microsoft.com/office/word/2018/wordml" xmlns:w16du="http://schemas.microsoft.com/office/word/2023/wordml/word16du" xmlns:w16sdtdh="http://schemas.microsoft.com/office/word/2020/wordml/sdtdatahash" xmlns:w16se="http://schemas.microsoft.com/office/word/2015/wordml/symex" xmlns:wpg="http://schemas.microsoft.com/office/word/2010/wordprocessingGroup" xmlns:wpi="http://schemas.microsoft.com/office/word/2010/wordprocessingInk" xmlns:wne="http://schemas.microsoft.com/office/word/2006/wordml" xmlns:wps="http://schemas.microsoft.com/office/word/2010/wordprocessingShape" mc:Ignorable="w14 w15 w16se w16cid w16 w16cex w16sdtdh wp14">
+  <w:footnote w:type="separator" w:id="-1">
+    <w:p>
+      <w:pPr>
+        <w:spacing w:after="0" w:line="240" w:lineRule="auto"/>
+      </w:pPr>
+      <w:r>
+        <w:separator/>
+      </w:r>
+    </w:p>
+  </w:footnote>
+  <w:footnote w:type="continuationSeparator" w:id="0">
+    <w:p>
+      <w:pPr>
+        <w:spacing w:after="0" w:line="240" w:lineRule="auto"/>
+      </w:pPr>
+      <w:r>
+        <w:continuationSeparator/>
+      </w:r>
+    </w:p>
+  </w:footnote>
+</w:footnotes>
 </file>
 
 <file path=word/styles.xml><?xml version="1.0" encoding="utf-8"?>
@@ -901,6 +1482,56 @@
     <w:semiHidden/>
     <w:unhideWhenUsed/>
   </w:style>
+  <w:style w:type="paragraph" w:styleId="Header">
+    <w:name w:val="header"/>
+    <w:basedOn w:val="Normal"/>
+    <w:link w:val="HeaderChar"/>
+    <w:uiPriority w:val="99"/>
+    <w:unhideWhenUsed/>
+    <w:rsid w:val="004D4678"/>
+    <w:pPr>
+      <w:tabs>
+        <w:tab w:val="center" w:pos="4680"/>
+        <w:tab w:val="right" w:pos="9360"/>
+      </w:tabs>
+      <w:spacing w:after="0" w:line="240" w:lineRule="auto"/>
+    </w:pPr>
+  </w:style>
+  <w:style w:type="character" w:customStyle="1" w:styleId="HeaderChar">
+    <w:name w:val="Header Char"/>
+    <w:basedOn w:val="DefaultParagraphFont"/>
+    <w:link w:val="Header"/>
+    <w:uiPriority w:val="99"/>
+    <w:rsid w:val="004D4678"/>
+    <w:rPr>
+      <w:lang w:val="bg-BG"/>
+    </w:rPr>
+  </w:style>
+  <w:style w:type="paragraph" w:styleId="Footer">
+    <w:name w:val="footer"/>
+    <w:basedOn w:val="Normal"/>
+    <w:link w:val="FooterChar"/>
+    <w:uiPriority w:val="99"/>
+    <w:unhideWhenUsed/>
+    <w:rsid w:val="004D4678"/>
+    <w:pPr>
+      <w:tabs>
+        <w:tab w:val="center" w:pos="4680"/>
+        <w:tab w:val="right" w:pos="9360"/>
+      </w:tabs>
+      <w:spacing w:after="0" w:line="240" w:lineRule="auto"/>
+    </w:pPr>
+  </w:style>
+  <w:style w:type="character" w:customStyle="1" w:styleId="FooterChar">
+    <w:name w:val="Footer Char"/>
+    <w:basedOn w:val="DefaultParagraphFont"/>
+    <w:link w:val="Footer"/>
+    <w:uiPriority w:val="99"/>
+    <w:rsid w:val="004D4678"/>
+    <w:rPr>
+      <w:lang w:val="bg-BG"/>
+    </w:rPr>
+  </w:style>
 </w:styles>
 </file>
 

</xml_diff>